<commit_message>
not sure what changes i have here
</commit_message>
<xml_diff>
--- a/BDD/robotest/BackupTest.docx
+++ b/BDD/robotest/BackupTest.docx
@@ -336,6 +336,90 @@
     </w:p>
     <w:p>
       <w:pPr>
+        <w:numPr>
+          <w:numId w:val="0"/>
+        </w:numPr>
+        <w:spacing w:line="480" w:lineRule="auto"/>
+        <w:rPr>
+          <w:rFonts w:hint="default"/>
+          <w:lang w:val="en-US"/>
+        </w:rPr>
+      </w:pPr>
+    </w:p>
+    <w:p>
+      <w:pPr>
+        <w:numPr>
+          <w:numId w:val="0"/>
+        </w:numPr>
+        <w:spacing w:line="480" w:lineRule="auto"/>
+        <w:rPr>
+          <w:rFonts w:hint="default"/>
+          <w:lang w:val="en-US"/>
+        </w:rPr>
+      </w:pPr>
+    </w:p>
+    <w:p>
+      <w:pPr>
+        <w:numPr>
+          <w:numId w:val="0"/>
+        </w:numPr>
+        <w:spacing w:line="480" w:lineRule="auto"/>
+        <w:rPr>
+          <w:rFonts w:hint="default"/>
+          <w:lang w:val="en-US"/>
+        </w:rPr>
+      </w:pPr>
+    </w:p>
+    <w:p>
+      <w:pPr>
+        <w:numPr>
+          <w:numId w:val="0"/>
+        </w:numPr>
+        <w:spacing w:line="480" w:lineRule="auto"/>
+        <w:rPr>
+          <w:rFonts w:hint="default"/>
+          <w:lang w:val="en-US"/>
+        </w:rPr>
+      </w:pPr>
+    </w:p>
+    <w:p>
+      <w:pPr>
+        <w:numPr>
+          <w:numId w:val="0"/>
+        </w:numPr>
+        <w:spacing w:line="480" w:lineRule="auto"/>
+        <w:rPr>
+          <w:rFonts w:hint="default"/>
+          <w:lang w:val="en-US"/>
+        </w:rPr>
+      </w:pPr>
+    </w:p>
+    <w:p>
+      <w:pPr>
+        <w:numPr>
+          <w:numId w:val="0"/>
+        </w:numPr>
+        <w:spacing w:line="480" w:lineRule="auto"/>
+        <w:rPr>
+          <w:rFonts w:hint="default"/>
+          <w:lang w:val="en-US"/>
+        </w:rPr>
+      </w:pPr>
+    </w:p>
+    <w:p>
+      <w:pPr>
+        <w:numPr>
+          <w:numId w:val="0"/>
+        </w:numPr>
+        <w:spacing w:line="480" w:lineRule="auto"/>
+        <w:rPr>
+          <w:rFonts w:hint="default"/>
+          <w:lang w:val="en-US"/>
+        </w:rPr>
+      </w:pPr>
+    </w:p>
+    <w:p>
+      <w:pPr>
         <w:spacing w:line="480" w:lineRule="auto"/>
         <w:rPr>
           <w:lang w:val="en-US"/>
@@ -411,58 +495,55 @@
     <w:p>
       <w:pPr>
         <w:numPr>
-          <w:ilvl w:val="0"/>
-          <w:numId w:val="1"/>
-        </w:numPr>
-        <w:spacing w:line="480" w:lineRule="auto"/>
-        <w:ind w:firstLine="420" w:firstLineChars="0"/>
-        <w:rPr>
-          <w:lang w:val="en-US"/>
-        </w:rPr>
-      </w:pPr>
-      <w:r>
-        <w:rPr>
-          <w:lang w:val="en-US"/>
-        </w:rPr>
-        <w:t>User logs in using his/her credentials</w:t>
-      </w:r>
-    </w:p>
-    <w:p>
-      <w:pPr>
-        <w:numPr>
-          <w:ilvl w:val="0"/>
-          <w:numId w:val="1"/>
-        </w:numPr>
-        <w:spacing w:line="480" w:lineRule="auto"/>
-        <w:ind w:firstLine="420" w:firstLineChars="0"/>
-        <w:rPr>
-          <w:lang w:val="en-US"/>
-        </w:rPr>
-      </w:pPr>
-      <w:r>
-        <w:rPr>
-          <w:lang w:val="en-US"/>
-        </w:rPr>
-        <w:t>System displays main page</w:t>
-      </w:r>
-    </w:p>
-    <w:p>
-      <w:pPr>
-        <w:numPr>
-          <w:ilvl w:val="0"/>
-          <w:numId w:val="1"/>
-        </w:numPr>
-        <w:spacing w:line="480" w:lineRule="auto"/>
-        <w:ind w:firstLine="420" w:firstLineChars="0"/>
-        <w:rPr>
-          <w:lang w:val="en-US"/>
-        </w:rPr>
-      </w:pPr>
-      <w:r>
-        <w:rPr>
-          <w:lang w:val="en-US"/>
-        </w:rPr>
-        <w:t xml:space="preserve">User clicks </w:t>
+          <w:numId w:val="0"/>
+        </w:numPr>
+        <w:spacing w:line="480" w:lineRule="auto"/>
+        <w:ind w:firstLine="420" w:firstLineChars="0"/>
+        <w:rPr>
+          <w:lang w:val="en-US"/>
+        </w:rPr>
+      </w:pPr>
+      <w:r>
+        <w:rPr>
+          <w:lang w:val="en-US"/>
+        </w:rPr>
+        <w:t>1) User logs in using his/her credentials</w:t>
+      </w:r>
+    </w:p>
+    <w:p>
+      <w:pPr>
+        <w:numPr>
+          <w:numId w:val="0"/>
+        </w:numPr>
+        <w:spacing w:line="480" w:lineRule="auto"/>
+        <w:ind w:firstLine="420" w:firstLineChars="0"/>
+        <w:rPr>
+          <w:lang w:val="en-US"/>
+        </w:rPr>
+      </w:pPr>
+      <w:r>
+        <w:rPr>
+          <w:lang w:val="en-US"/>
+        </w:rPr>
+        <w:t>2) System displays main page</w:t>
+      </w:r>
+    </w:p>
+    <w:p>
+      <w:pPr>
+        <w:numPr>
+          <w:numId w:val="0"/>
+        </w:numPr>
+        <w:spacing w:line="480" w:lineRule="auto"/>
+        <w:ind w:firstLine="420" w:firstLineChars="0"/>
+        <w:rPr>
+          <w:lang w:val="en-US"/>
+        </w:rPr>
+      </w:pPr>
+      <w:r>
+        <w:rPr>
+          <w:lang w:val="en-US"/>
+        </w:rPr>
+        <w:t xml:space="preserve">3) User clicks </w:t>
       </w:r>
       <w:r>
         <w:rPr>
@@ -475,98 +556,1951 @@
     <w:p>
       <w:pPr>
         <w:numPr>
-          <w:ilvl w:val="0"/>
-          <w:numId w:val="1"/>
-        </w:numPr>
-        <w:spacing w:line="480" w:lineRule="auto"/>
-        <w:ind w:firstLine="420" w:firstLineChars="0"/>
-        <w:rPr>
-          <w:lang w:val="en-US"/>
-        </w:rPr>
-      </w:pPr>
-      <w:r>
-        <w:rPr>
-          <w:rFonts w:hint="default"/>
-          <w:lang w:val="en-US"/>
-        </w:rPr>
-        <w:t>Page redirects to backup UI</w:t>
-      </w:r>
-    </w:p>
-    <w:p>
-      <w:pPr>
-        <w:numPr>
-          <w:ilvl w:val="0"/>
-          <w:numId w:val="1"/>
-        </w:numPr>
-        <w:spacing w:line="480" w:lineRule="auto"/>
-        <w:ind w:firstLine="420" w:firstLineChars="0"/>
-        <w:rPr>
-          <w:lang w:val="en-US"/>
-        </w:rPr>
-      </w:pPr>
-      <w:r>
-        <w:rPr>
-          <w:rFonts w:hint="default"/>
-          <w:lang w:val="en-US"/>
-        </w:rPr>
-        <w:t>User selects “Backup Now” then “Cloud Backup”</w:t>
-      </w:r>
-    </w:p>
-    <w:p>
-      <w:pPr>
-        <w:numPr>
-          <w:ilvl w:val="0"/>
-          <w:numId w:val="1"/>
-        </w:numPr>
-        <w:spacing w:line="480" w:lineRule="auto"/>
-        <w:ind w:firstLine="420" w:firstLineChars="0"/>
-        <w:rPr>
-          <w:lang w:val="en-US"/>
-        </w:rPr>
-      </w:pPr>
-      <w:r>
-        <w:rPr>
-          <w:rFonts w:hint="default"/>
-          <w:lang w:val="en-US"/>
-        </w:rPr>
-        <w:t>System runs mongorestore to the set cloud storage and pushes a copy of the database there, using current date and time as filename. It should also create a local copy just in case cloud backup gets interrupted.</w:t>
+          <w:numId w:val="0"/>
+        </w:numPr>
+        <w:spacing w:line="480" w:lineRule="auto"/>
+        <w:ind w:firstLine="420" w:firstLineChars="0"/>
+        <w:rPr>
+          <w:lang w:val="en-US"/>
+        </w:rPr>
+      </w:pPr>
+      <w:r>
+        <w:rPr>
+          <w:rFonts w:hint="default"/>
+          <w:lang w:val="en-US"/>
+        </w:rPr>
+        <w:t>4) Page redirects to backup UI</w:t>
+      </w:r>
+    </w:p>
+    <w:p>
+      <w:pPr>
+        <w:numPr>
+          <w:numId w:val="0"/>
+        </w:numPr>
+        <w:spacing w:line="480" w:lineRule="auto"/>
+        <w:ind w:firstLine="420" w:firstLineChars="0"/>
+        <w:rPr>
+          <w:lang w:val="en-US"/>
+        </w:rPr>
+      </w:pPr>
+      <w:r>
+        <w:rPr>
+          <w:rFonts w:hint="default"/>
+          <w:lang w:val="en-US"/>
+        </w:rPr>
+        <w:t>5) User selects “Backup Now” then “Cloud Backup”</w:t>
+      </w:r>
+    </w:p>
+    <w:p>
+      <w:pPr>
+        <w:numPr>
+          <w:numId w:val="0"/>
+        </w:numPr>
+        <w:spacing w:line="480" w:lineRule="auto"/>
+        <w:ind w:firstLine="420" w:firstLineChars="0"/>
+        <w:rPr>
+          <w:lang w:val="en-US"/>
+        </w:rPr>
+      </w:pPr>
+      <w:r>
+        <w:rPr>
+          <w:rFonts w:hint="default"/>
+          <w:lang w:val="en-US"/>
+        </w:rPr>
+        <w:t>6) System runs mongorestore to the set cloud storage and pushes a copy of the database there, using current date and time as filename. It should also create a local copy just in case cloud backup gets interrupted.</w:t>
+      </w:r>
+    </w:p>
+    <w:p>
+      <w:pPr>
+        <w:numPr>
+          <w:numId w:val="0"/>
+        </w:numPr>
+        <w:spacing w:line="480" w:lineRule="auto"/>
+        <w:ind w:firstLine="420" w:firstLineChars="0"/>
+        <w:rPr>
+          <w:lang w:val="en-US"/>
+        </w:rPr>
+      </w:pPr>
+      <w:r>
+        <w:rPr>
+          <w:rFonts w:hint="default"/>
+          <w:lang w:val="en-US"/>
+        </w:rPr>
+        <w:t>7) File data should be similar to application data. Check if no missing entries. Check if backup file is not corrupt and is restorable by Mongo</w:t>
+      </w:r>
+    </w:p>
+    <w:p>
+      <w:pPr>
+        <w:numPr>
+          <w:numId w:val="0"/>
+        </w:numPr>
+        <w:spacing w:line="480" w:lineRule="auto"/>
+        <w:rPr>
+          <w:rFonts w:hint="default"/>
+          <w:lang w:val="en-US"/>
+        </w:rPr>
+      </w:pPr>
+    </w:p>
+    <w:p>
+      <w:pPr>
+        <w:numPr>
+          <w:numId w:val="0"/>
+        </w:numPr>
+        <w:spacing w:line="480" w:lineRule="auto"/>
+        <w:ind w:firstLine="420" w:firstLineChars="0"/>
+        <w:rPr>
+          <w:rFonts w:hint="default"/>
+          <w:lang w:val="en-US"/>
+        </w:rPr>
+      </w:pPr>
+    </w:p>
+    <w:p>
+      <w:pPr>
+        <w:numPr>
+          <w:numId w:val="0"/>
+        </w:numPr>
+        <w:spacing w:line="480" w:lineRule="auto"/>
+        <w:ind w:firstLine="420" w:firstLineChars="0"/>
+        <w:rPr>
+          <w:rFonts w:hint="default"/>
+          <w:lang w:val="en-US"/>
+        </w:rPr>
+      </w:pPr>
+    </w:p>
+    <w:p>
+      <w:pPr>
+        <w:numPr>
+          <w:numId w:val="0"/>
+        </w:numPr>
+        <w:spacing w:line="480" w:lineRule="auto"/>
+        <w:ind w:firstLine="420" w:firstLineChars="0"/>
+        <w:rPr>
+          <w:rFonts w:hint="default"/>
+          <w:lang w:val="en-US"/>
+        </w:rPr>
+      </w:pPr>
+    </w:p>
+    <w:p>
+      <w:pPr>
+        <w:numPr>
+          <w:numId w:val="0"/>
+        </w:numPr>
+        <w:spacing w:line="480" w:lineRule="auto"/>
+        <w:ind w:firstLine="420" w:firstLineChars="0"/>
+        <w:rPr>
+          <w:rFonts w:hint="default"/>
+          <w:lang w:val="en-US"/>
+        </w:rPr>
+      </w:pPr>
+    </w:p>
+    <w:p>
+      <w:pPr>
+        <w:numPr>
+          <w:numId w:val="0"/>
+        </w:numPr>
+        <w:spacing w:line="480" w:lineRule="auto"/>
+        <w:ind w:firstLine="420" w:firstLineChars="0"/>
+        <w:rPr>
+          <w:rFonts w:hint="default"/>
+          <w:lang w:val="en-US"/>
+        </w:rPr>
+      </w:pPr>
+    </w:p>
+    <w:p>
+      <w:pPr>
+        <w:numPr>
+          <w:numId w:val="0"/>
+        </w:numPr>
+        <w:spacing w:line="480" w:lineRule="auto"/>
+        <w:ind w:firstLine="420" w:firstLineChars="0"/>
+        <w:rPr>
+          <w:rFonts w:hint="default"/>
+          <w:lang w:val="en-US"/>
+        </w:rPr>
+      </w:pPr>
+    </w:p>
+    <w:p>
+      <w:pPr>
+        <w:numPr>
+          <w:numId w:val="0"/>
+        </w:numPr>
+        <w:spacing w:line="480" w:lineRule="auto"/>
+        <w:ind w:firstLine="420" w:firstLineChars="0"/>
+        <w:rPr>
+          <w:rFonts w:hint="default"/>
+          <w:lang w:val="en-US"/>
+        </w:rPr>
+      </w:pPr>
+    </w:p>
+    <w:p>
+      <w:pPr>
+        <w:numPr>
+          <w:numId w:val="0"/>
+        </w:numPr>
+        <w:spacing w:line="480" w:lineRule="auto"/>
+        <w:ind w:firstLine="420" w:firstLineChars="0"/>
+        <w:rPr>
+          <w:rFonts w:hint="default"/>
+          <w:lang w:val="en-US"/>
+        </w:rPr>
+      </w:pPr>
+    </w:p>
+    <w:p>
+      <w:pPr>
+        <w:numPr>
+          <w:numId w:val="0"/>
+        </w:numPr>
+        <w:spacing w:line="480" w:lineRule="auto"/>
+        <w:ind w:firstLine="420" w:firstLineChars="0"/>
+        <w:rPr>
+          <w:rFonts w:hint="default"/>
+          <w:lang w:val="en-US"/>
+        </w:rPr>
+      </w:pPr>
+    </w:p>
+    <w:p>
+      <w:pPr>
+        <w:numPr>
+          <w:numId w:val="0"/>
+        </w:numPr>
+        <w:spacing w:line="480" w:lineRule="auto"/>
+        <w:ind w:firstLine="420" w:firstLineChars="0"/>
+        <w:rPr>
+          <w:rFonts w:hint="default"/>
+          <w:lang w:val="en-US"/>
+        </w:rPr>
+      </w:pPr>
+    </w:p>
+    <w:p>
+      <w:pPr>
+        <w:numPr>
+          <w:numId w:val="0"/>
+        </w:numPr>
+        <w:spacing w:line="480" w:lineRule="auto"/>
+        <w:ind w:firstLine="420" w:firstLineChars="0"/>
+        <w:rPr>
+          <w:rFonts w:hint="default"/>
+          <w:lang w:val="en-US"/>
+        </w:rPr>
+      </w:pPr>
+    </w:p>
+    <w:p>
+      <w:pPr>
+        <w:numPr>
+          <w:numId w:val="0"/>
+        </w:numPr>
+        <w:spacing w:line="480" w:lineRule="auto"/>
+        <w:ind w:firstLine="420" w:firstLineChars="0"/>
+        <w:rPr>
+          <w:rFonts w:hint="default"/>
+          <w:lang w:val="en-US"/>
+        </w:rPr>
+      </w:pPr>
+    </w:p>
+    <w:p>
+      <w:pPr>
+        <w:numPr>
+          <w:numId w:val="0"/>
+        </w:numPr>
+        <w:spacing w:line="480" w:lineRule="auto"/>
+        <w:ind w:firstLine="420" w:firstLineChars="0"/>
+        <w:rPr>
+          <w:rFonts w:hint="default"/>
+          <w:lang w:val="en-US"/>
+        </w:rPr>
+      </w:pPr>
+    </w:p>
+    <w:p>
+      <w:pPr>
+        <w:numPr>
+          <w:numId w:val="0"/>
+        </w:numPr>
+        <w:spacing w:line="480" w:lineRule="auto"/>
+        <w:ind w:firstLine="420" w:firstLineChars="0"/>
+        <w:rPr>
+          <w:rFonts w:hint="default"/>
+          <w:lang w:val="en-US"/>
+        </w:rPr>
+      </w:pPr>
+    </w:p>
+    <w:p>
+      <w:pPr>
+        <w:spacing w:line="480" w:lineRule="auto"/>
+        <w:rPr>
+          <w:lang w:val="en-US"/>
+        </w:rPr>
+      </w:pPr>
+      <w:r>
+        <w:rPr>
+          <w:lang w:val="en-US"/>
+        </w:rPr>
+        <w:t>Case 3:</w:t>
+      </w:r>
+    </w:p>
+    <w:p>
+      <w:pPr>
+        <w:spacing w:line="480" w:lineRule="auto"/>
+        <w:rPr>
+          <w:lang w:val="en-US"/>
+        </w:rPr>
+      </w:pPr>
+      <w:r>
+        <w:rPr>
+          <w:lang w:val="en-US"/>
+        </w:rPr>
+        <w:t xml:space="preserve">Test Description and Expectation: User wishes to set local auto backup frequency. </w:t>
+      </w:r>
+    </w:p>
+    <w:p>
+      <w:pPr>
+        <w:spacing w:line="480" w:lineRule="auto"/>
+        <w:rPr>
+          <w:color w:val="70AD47" w:themeColor="accent6"/>
+          <w:lang w:val="en-US"/>
+          <w14:textFill>
+            <w14:solidFill>
+              <w14:schemeClr w14:val="accent6"/>
+            </w14:solidFill>
+          </w14:textFill>
+        </w:rPr>
+      </w:pPr>
+      <w:r>
+        <w:rPr>
+          <w:lang w:val="en-US"/>
+        </w:rPr>
+        <w:t xml:space="preserve">Result: </w:t>
+      </w:r>
+      <w:r>
+        <w:rPr>
+          <w:color w:val="70AD47" w:themeColor="accent6"/>
+          <w:lang w:val="en-US"/>
+          <w14:textFill>
+            <w14:solidFill>
+              <w14:schemeClr w14:val="accent6"/>
+            </w14:solidFill>
+          </w14:textFill>
+        </w:rPr>
+        <w:t>Pass</w:t>
+      </w:r>
+    </w:p>
+    <w:p>
+      <w:pPr>
+        <w:spacing w:line="480" w:lineRule="auto"/>
+        <w:rPr>
+          <w:lang w:val="en-US"/>
+        </w:rPr>
+      </w:pPr>
+      <w:r>
+        <w:rPr>
+          <w:lang w:val="en-US"/>
+        </w:rPr>
+        <w:t>Process:</w:t>
+      </w:r>
+    </w:p>
+    <w:p>
+      <w:pPr>
+        <w:numPr>
+          <w:ilvl w:val="0"/>
+          <w:numId w:val="0"/>
+        </w:numPr>
+        <w:spacing w:line="480" w:lineRule="auto"/>
+        <w:ind w:firstLine="420" w:firstLineChars="0"/>
+        <w:rPr>
+          <w:lang w:val="en-US"/>
+        </w:rPr>
+      </w:pPr>
+      <w:r>
+        <w:rPr>
+          <w:lang w:val="en-US"/>
+        </w:rPr>
+        <w:t>1) User logs in using his/her credentials</w:t>
+      </w:r>
+    </w:p>
+    <w:p>
+      <w:pPr>
+        <w:numPr>
+          <w:ilvl w:val="0"/>
+          <w:numId w:val="0"/>
+        </w:numPr>
+        <w:spacing w:line="480" w:lineRule="auto"/>
+        <w:ind w:firstLine="420" w:firstLineChars="0"/>
+        <w:rPr>
+          <w:lang w:val="en-US"/>
+        </w:rPr>
+      </w:pPr>
+      <w:r>
+        <w:rPr>
+          <w:lang w:val="en-US"/>
+        </w:rPr>
+        <w:t>2) System displays main page</w:t>
+      </w:r>
+    </w:p>
+    <w:p>
+      <w:pPr>
+        <w:numPr>
+          <w:ilvl w:val="0"/>
+          <w:numId w:val="0"/>
+        </w:numPr>
+        <w:spacing w:line="480" w:lineRule="auto"/>
+        <w:ind w:firstLine="420" w:firstLineChars="0"/>
+        <w:rPr>
+          <w:lang w:val="en-US"/>
+        </w:rPr>
+      </w:pPr>
+      <w:r>
+        <w:rPr>
+          <w:lang w:val="en-US"/>
+        </w:rPr>
+        <w:t xml:space="preserve">3) User clicks </w:t>
+      </w:r>
+      <w:r>
+        <w:rPr>
+          <w:rFonts w:hint="default"/>
+          <w:lang w:val="en-US"/>
+        </w:rPr>
+        <w:t>“Control Panel” then “Backup”</w:t>
+      </w:r>
+    </w:p>
+    <w:p>
+      <w:pPr>
+        <w:numPr>
+          <w:ilvl w:val="0"/>
+          <w:numId w:val="0"/>
+        </w:numPr>
+        <w:spacing w:line="480" w:lineRule="auto"/>
+        <w:ind w:firstLine="420" w:firstLineChars="0"/>
+        <w:rPr>
+          <w:lang w:val="en-US"/>
+        </w:rPr>
+      </w:pPr>
+      <w:r>
+        <w:rPr>
+          <w:rFonts w:hint="default"/>
+          <w:lang w:val="en-US"/>
+        </w:rPr>
+        <w:t>4) Page redirects to backup UI</w:t>
+      </w:r>
+    </w:p>
+    <w:p>
+      <w:pPr>
+        <w:numPr>
+          <w:ilvl w:val="0"/>
+          <w:numId w:val="0"/>
+        </w:numPr>
+        <w:spacing w:line="480" w:lineRule="auto"/>
+        <w:ind w:firstLine="420" w:firstLineChars="0"/>
+        <w:rPr>
+          <w:rFonts w:hint="default"/>
+          <w:lang w:val="en-US"/>
+        </w:rPr>
+      </w:pPr>
+      <w:r>
+        <w:rPr>
+          <w:rFonts w:hint="default"/>
+          <w:lang w:val="en-US"/>
+        </w:rPr>
+        <w:t xml:space="preserve">5) User selects “Set Backup Frequency” </w:t>
+      </w:r>
+    </w:p>
+    <w:p>
+      <w:pPr>
+        <w:numPr>
+          <w:ilvl w:val="0"/>
+          <w:numId w:val="0"/>
+        </w:numPr>
+        <w:spacing w:line="480" w:lineRule="auto"/>
+        <w:ind w:firstLine="420" w:firstLineChars="0"/>
+        <w:rPr>
+          <w:rFonts w:hint="default"/>
+          <w:lang w:val="en-US"/>
+        </w:rPr>
+      </w:pPr>
+      <w:r>
+        <w:rPr>
+          <w:rFonts w:hint="default"/>
+          <w:lang w:val="en-US"/>
+        </w:rPr>
+        <w:t>6) System loads to options. Local and Cloud. Selecting Local will open a dropdown menu</w:t>
+      </w:r>
+    </w:p>
+    <w:p>
+      <w:pPr>
+        <w:numPr>
+          <w:ilvl w:val="0"/>
+          <w:numId w:val="0"/>
+        </w:numPr>
+        <w:spacing w:line="480" w:lineRule="auto"/>
+        <w:ind w:firstLine="420" w:firstLineChars="0"/>
+        <w:rPr>
+          <w:rFonts w:hint="default"/>
+          <w:lang w:val="en-US"/>
+        </w:rPr>
+      </w:pPr>
+      <w:r>
+        <w:rPr>
+          <w:rFonts w:hint="default"/>
+          <w:lang w:val="en-US"/>
+        </w:rPr>
+        <w:t>7) User selects any of the values</w:t>
+      </w:r>
+    </w:p>
+    <w:p>
+      <w:pPr>
+        <w:numPr>
+          <w:ilvl w:val="0"/>
+          <w:numId w:val="0"/>
+        </w:numPr>
+        <w:spacing w:line="480" w:lineRule="auto"/>
+        <w:ind w:firstLine="420" w:firstLineChars="0"/>
+        <w:rPr>
+          <w:rFonts w:hint="default"/>
+          <w:lang w:val="en-US"/>
+        </w:rPr>
+      </w:pPr>
+      <w:r>
+        <w:rPr>
+          <w:rFonts w:hint="default"/>
+          <w:lang w:val="en-US"/>
+        </w:rPr>
+        <w:t>8) System sets the new frequency of local auto backup to user’s choice</w:t>
+      </w:r>
+    </w:p>
+    <w:p>
+      <w:pPr>
+        <w:numPr>
+          <w:ilvl w:val="0"/>
+          <w:numId w:val="0"/>
+        </w:numPr>
+        <w:spacing w:line="480" w:lineRule="auto"/>
+        <w:ind w:firstLine="420" w:firstLineChars="0"/>
+        <w:rPr>
+          <w:rFonts w:hint="default"/>
+          <w:lang w:val="en-US"/>
+        </w:rPr>
+      </w:pPr>
+      <w:r>
+        <w:rPr>
+          <w:rFonts w:hint="default"/>
+          <w:lang w:val="en-US"/>
+        </w:rPr>
+        <w:t>9) Task scheduler should have registered the correct schedule</w:t>
+      </w:r>
+    </w:p>
+    <w:p>
+      <w:pPr>
+        <w:numPr>
+          <w:ilvl w:val="0"/>
+          <w:numId w:val="0"/>
+        </w:numPr>
+        <w:spacing w:line="480" w:lineRule="auto"/>
+        <w:ind w:firstLine="420" w:firstLineChars="0"/>
+        <w:rPr>
+          <w:rFonts w:hint="default"/>
+          <w:lang w:val="en-US"/>
+        </w:rPr>
+      </w:pPr>
+      <w:r>
+        <w:rPr>
+          <w:rFonts w:hint="default"/>
+          <w:lang w:val="en-US"/>
+        </w:rPr>
+        <w:t>10) Once the schedule is triggered, the computer should do a local backup assuming the computer is on</w:t>
+      </w:r>
+    </w:p>
+    <w:p>
+      <w:pPr>
+        <w:numPr>
+          <w:numId w:val="0"/>
+        </w:numPr>
+        <w:spacing w:line="480" w:lineRule="auto"/>
+        <w:rPr>
+          <w:rFonts w:hint="default"/>
+          <w:lang w:val="en-US"/>
+        </w:rPr>
+      </w:pPr>
+    </w:p>
+    <w:p>
+      <w:pPr>
+        <w:numPr>
+          <w:numId w:val="0"/>
+        </w:numPr>
+        <w:spacing w:line="480" w:lineRule="auto"/>
+        <w:ind w:firstLine="420" w:firstLineChars="0"/>
+        <w:rPr>
+          <w:rFonts w:hint="default"/>
+          <w:lang w:val="en-US"/>
+        </w:rPr>
+      </w:pPr>
+    </w:p>
+    <w:p>
+      <w:pPr>
+        <w:numPr>
+          <w:numId w:val="0"/>
+        </w:numPr>
+        <w:spacing w:line="480" w:lineRule="auto"/>
+        <w:rPr>
+          <w:rFonts w:hint="default"/>
+          <w:lang w:val="en-US"/>
+        </w:rPr>
+      </w:pPr>
+    </w:p>
+    <w:p>
+      <w:pPr>
+        <w:numPr>
+          <w:numId w:val="0"/>
+        </w:numPr>
+        <w:spacing w:line="480" w:lineRule="auto"/>
+        <w:rPr>
+          <w:rFonts w:hint="default"/>
+          <w:lang w:val="en-US"/>
+        </w:rPr>
+      </w:pPr>
+    </w:p>
+    <w:p>
+      <w:pPr>
+        <w:numPr>
+          <w:numId w:val="0"/>
+        </w:numPr>
+        <w:spacing w:line="480" w:lineRule="auto"/>
+        <w:rPr>
+          <w:rFonts w:hint="default"/>
+          <w:lang w:val="en-US"/>
+        </w:rPr>
+      </w:pPr>
+    </w:p>
+    <w:p>
+      <w:pPr>
+        <w:numPr>
+          <w:numId w:val="0"/>
+        </w:numPr>
+        <w:spacing w:line="480" w:lineRule="auto"/>
+        <w:rPr>
+          <w:rFonts w:hint="default"/>
+          <w:lang w:val="en-US"/>
+        </w:rPr>
+      </w:pPr>
+    </w:p>
+    <w:p>
+      <w:pPr>
+        <w:numPr>
+          <w:numId w:val="0"/>
+        </w:numPr>
+        <w:spacing w:line="480" w:lineRule="auto"/>
+        <w:rPr>
+          <w:rFonts w:hint="default"/>
+          <w:lang w:val="en-US"/>
+        </w:rPr>
+      </w:pPr>
+    </w:p>
+    <w:p>
+      <w:pPr>
+        <w:numPr>
+          <w:numId w:val="0"/>
+        </w:numPr>
+        <w:spacing w:line="480" w:lineRule="auto"/>
+        <w:rPr>
+          <w:rFonts w:hint="default"/>
+          <w:lang w:val="en-US"/>
+        </w:rPr>
+      </w:pPr>
+    </w:p>
+    <w:p>
+      <w:pPr>
+        <w:numPr>
+          <w:numId w:val="0"/>
+        </w:numPr>
+        <w:spacing w:line="480" w:lineRule="auto"/>
+        <w:rPr>
+          <w:rFonts w:hint="default"/>
+          <w:lang w:val="en-US"/>
+        </w:rPr>
+      </w:pPr>
+    </w:p>
+    <w:p>
+      <w:pPr>
+        <w:numPr>
+          <w:numId w:val="0"/>
+        </w:numPr>
+        <w:spacing w:line="480" w:lineRule="auto"/>
+        <w:rPr>
+          <w:rFonts w:hint="default"/>
+          <w:lang w:val="en-US"/>
+        </w:rPr>
+      </w:pPr>
+    </w:p>
+    <w:p>
+      <w:pPr>
+        <w:numPr>
+          <w:numId w:val="0"/>
+        </w:numPr>
+        <w:spacing w:line="480" w:lineRule="auto"/>
+        <w:rPr>
+          <w:rFonts w:hint="default"/>
+          <w:lang w:val="en-US"/>
+        </w:rPr>
+      </w:pPr>
+    </w:p>
+    <w:p>
+      <w:pPr>
+        <w:numPr>
+          <w:numId w:val="0"/>
+        </w:numPr>
+        <w:spacing w:line="480" w:lineRule="auto"/>
+        <w:rPr>
+          <w:rFonts w:hint="default"/>
+          <w:lang w:val="en-US"/>
+        </w:rPr>
+      </w:pPr>
+    </w:p>
+    <w:p>
+      <w:pPr>
+        <w:numPr>
+          <w:numId w:val="0"/>
+        </w:numPr>
+        <w:spacing w:line="480" w:lineRule="auto"/>
+        <w:rPr>
+          <w:rFonts w:hint="default"/>
+          <w:lang w:val="en-US"/>
+        </w:rPr>
+      </w:pPr>
+    </w:p>
+    <w:p>
+      <w:pPr>
+        <w:numPr>
+          <w:numId w:val="0"/>
+        </w:numPr>
+        <w:spacing w:line="480" w:lineRule="auto"/>
+        <w:rPr>
+          <w:rFonts w:hint="default"/>
+          <w:lang w:val="en-US"/>
+        </w:rPr>
+      </w:pPr>
+    </w:p>
+    <w:p>
+      <w:pPr>
+        <w:spacing w:line="480" w:lineRule="auto"/>
+        <w:rPr>
+          <w:lang w:val="en-US"/>
+        </w:rPr>
+      </w:pPr>
+      <w:r>
+        <w:rPr>
+          <w:lang w:val="en-US"/>
+        </w:rPr>
+        <w:t>Case 4:</w:t>
+      </w:r>
+    </w:p>
+    <w:p>
+      <w:pPr>
+        <w:spacing w:line="480" w:lineRule="auto"/>
+        <w:rPr>
+          <w:lang w:val="en-US"/>
+        </w:rPr>
+      </w:pPr>
+      <w:r>
+        <w:rPr>
+          <w:lang w:val="en-US"/>
+        </w:rPr>
+        <w:t xml:space="preserve">Test Description and Expectation: User wishes to set cloud auto backup frequency. </w:t>
+      </w:r>
+    </w:p>
+    <w:p>
+      <w:pPr>
+        <w:spacing w:line="480" w:lineRule="auto"/>
+        <w:rPr>
+          <w:color w:val="70AD47" w:themeColor="accent6"/>
+          <w:lang w:val="en-US"/>
+          <w14:textFill>
+            <w14:solidFill>
+              <w14:schemeClr w14:val="accent6"/>
+            </w14:solidFill>
+          </w14:textFill>
+        </w:rPr>
+      </w:pPr>
+      <w:r>
+        <w:rPr>
+          <w:lang w:val="en-US"/>
+        </w:rPr>
+        <w:t xml:space="preserve">Result: </w:t>
+      </w:r>
+      <w:r>
+        <w:rPr>
+          <w:color w:val="70AD47" w:themeColor="accent6"/>
+          <w:lang w:val="en-US"/>
+          <w14:textFill>
+            <w14:solidFill>
+              <w14:schemeClr w14:val="accent6"/>
+            </w14:solidFill>
+          </w14:textFill>
+        </w:rPr>
+        <w:t>Pass</w:t>
+      </w:r>
+    </w:p>
+    <w:p>
+      <w:pPr>
+        <w:spacing w:line="480" w:lineRule="auto"/>
+        <w:rPr>
+          <w:lang w:val="en-US"/>
+        </w:rPr>
+      </w:pPr>
+      <w:r>
+        <w:rPr>
+          <w:lang w:val="en-US"/>
+        </w:rPr>
+        <w:t>Process:</w:t>
+      </w:r>
+    </w:p>
+    <w:p>
+      <w:pPr>
+        <w:numPr>
+          <w:ilvl w:val="0"/>
+          <w:numId w:val="0"/>
+        </w:numPr>
+        <w:spacing w:line="480" w:lineRule="auto"/>
+        <w:ind w:firstLine="420" w:firstLineChars="0"/>
+        <w:rPr>
+          <w:lang w:val="en-US"/>
+        </w:rPr>
+      </w:pPr>
+      <w:r>
+        <w:rPr>
+          <w:lang w:val="en-US"/>
+        </w:rPr>
+        <w:t>1) User logs in using his/her credentials</w:t>
+      </w:r>
+    </w:p>
+    <w:p>
+      <w:pPr>
+        <w:numPr>
+          <w:ilvl w:val="0"/>
+          <w:numId w:val="0"/>
+        </w:numPr>
+        <w:spacing w:line="480" w:lineRule="auto"/>
+        <w:ind w:firstLine="420" w:firstLineChars="0"/>
+        <w:rPr>
+          <w:lang w:val="en-US"/>
+        </w:rPr>
+      </w:pPr>
+      <w:r>
+        <w:rPr>
+          <w:lang w:val="en-US"/>
+        </w:rPr>
+        <w:t>2) System displays main page</w:t>
+      </w:r>
+    </w:p>
+    <w:p>
+      <w:pPr>
+        <w:numPr>
+          <w:ilvl w:val="0"/>
+          <w:numId w:val="0"/>
+        </w:numPr>
+        <w:spacing w:line="480" w:lineRule="auto"/>
+        <w:ind w:firstLine="420" w:firstLineChars="0"/>
+        <w:rPr>
+          <w:lang w:val="en-US"/>
+        </w:rPr>
+      </w:pPr>
+      <w:r>
+        <w:rPr>
+          <w:lang w:val="en-US"/>
+        </w:rPr>
+        <w:t xml:space="preserve">3) User clicks </w:t>
+      </w:r>
+      <w:r>
+        <w:rPr>
+          <w:rFonts w:hint="default"/>
+          <w:lang w:val="en-US"/>
+        </w:rPr>
+        <w:t>“Control Panel” then “Backup”</w:t>
+      </w:r>
+    </w:p>
+    <w:p>
+      <w:pPr>
+        <w:numPr>
+          <w:ilvl w:val="0"/>
+          <w:numId w:val="0"/>
+        </w:numPr>
+        <w:spacing w:line="480" w:lineRule="auto"/>
+        <w:ind w:firstLine="420" w:firstLineChars="0"/>
+        <w:rPr>
+          <w:lang w:val="en-US"/>
+        </w:rPr>
+      </w:pPr>
+      <w:r>
+        <w:rPr>
+          <w:rFonts w:hint="default"/>
+          <w:lang w:val="en-US"/>
+        </w:rPr>
+        <w:t>4) Page redirects to backup UI</w:t>
+      </w:r>
+    </w:p>
+    <w:p>
+      <w:pPr>
+        <w:numPr>
+          <w:ilvl w:val="0"/>
+          <w:numId w:val="0"/>
+        </w:numPr>
+        <w:spacing w:line="480" w:lineRule="auto"/>
+        <w:ind w:firstLine="420" w:firstLineChars="0"/>
+        <w:rPr>
+          <w:rFonts w:hint="default"/>
+          <w:lang w:val="en-US"/>
+        </w:rPr>
+      </w:pPr>
+      <w:r>
+        <w:rPr>
+          <w:rFonts w:hint="default"/>
+          <w:lang w:val="en-US"/>
+        </w:rPr>
+        <w:t xml:space="preserve">5) User selects “Set Backup Frequency” </w:t>
+      </w:r>
+    </w:p>
+    <w:p>
+      <w:pPr>
+        <w:numPr>
+          <w:ilvl w:val="0"/>
+          <w:numId w:val="0"/>
+        </w:numPr>
+        <w:spacing w:line="480" w:lineRule="auto"/>
+        <w:ind w:firstLine="420" w:firstLineChars="0"/>
+        <w:rPr>
+          <w:rFonts w:hint="default"/>
+          <w:lang w:val="en-US"/>
+        </w:rPr>
+      </w:pPr>
+      <w:r>
+        <w:rPr>
+          <w:rFonts w:hint="default"/>
+          <w:lang w:val="en-US"/>
+        </w:rPr>
+        <w:t>6) System loads to options. Local and Cloud. Selecting Cloud will open a dropdown menu</w:t>
+      </w:r>
+    </w:p>
+    <w:p>
+      <w:pPr>
+        <w:numPr>
+          <w:ilvl w:val="0"/>
+          <w:numId w:val="0"/>
+        </w:numPr>
+        <w:spacing w:line="480" w:lineRule="auto"/>
+        <w:ind w:firstLine="420" w:firstLineChars="0"/>
+        <w:rPr>
+          <w:rFonts w:hint="default"/>
+          <w:lang w:val="en-US"/>
+        </w:rPr>
+      </w:pPr>
+      <w:r>
+        <w:rPr>
+          <w:rFonts w:hint="default"/>
+          <w:lang w:val="en-US"/>
+        </w:rPr>
+        <w:t>7) User selects any of the values</w:t>
+      </w:r>
+    </w:p>
+    <w:p>
+      <w:pPr>
+        <w:numPr>
+          <w:ilvl w:val="0"/>
+          <w:numId w:val="0"/>
+        </w:numPr>
+        <w:spacing w:line="480" w:lineRule="auto"/>
+        <w:ind w:firstLine="420" w:firstLineChars="0"/>
+        <w:rPr>
+          <w:rFonts w:hint="default"/>
+          <w:lang w:val="en-US"/>
+        </w:rPr>
+      </w:pPr>
+      <w:r>
+        <w:rPr>
+          <w:rFonts w:hint="default"/>
+          <w:lang w:val="en-US"/>
+        </w:rPr>
+        <w:t>8) System sets the new frequency of cloud auto backup to user’s choice</w:t>
+      </w:r>
+    </w:p>
+    <w:p>
+      <w:pPr>
+        <w:numPr>
+          <w:ilvl w:val="0"/>
+          <w:numId w:val="0"/>
+        </w:numPr>
+        <w:spacing w:line="480" w:lineRule="auto"/>
+        <w:ind w:firstLine="420" w:firstLineChars="0"/>
+        <w:rPr>
+          <w:rFonts w:hint="default"/>
+          <w:lang w:val="en-US"/>
+        </w:rPr>
+      </w:pPr>
+      <w:r>
+        <w:rPr>
+          <w:rFonts w:hint="default"/>
+          <w:lang w:val="en-US"/>
+        </w:rPr>
+        <w:t>9) Task scheduler should have registered the correct schedule</w:t>
+      </w:r>
+    </w:p>
+    <w:p>
+      <w:pPr>
+        <w:numPr>
+          <w:ilvl w:val="0"/>
+          <w:numId w:val="0"/>
+        </w:numPr>
+        <w:spacing w:line="480" w:lineRule="auto"/>
+        <w:ind w:firstLine="420" w:firstLineChars="0"/>
+        <w:rPr>
+          <w:rFonts w:hint="default"/>
+          <w:lang w:val="en-US"/>
+        </w:rPr>
+      </w:pPr>
+      <w:r>
+        <w:rPr>
+          <w:rFonts w:hint="default"/>
+          <w:lang w:val="en-US"/>
+        </w:rPr>
+        <w:t>10) Once the schedule is triggered, the computer should do a cloud and local backup assuming the computer is on and there is a working internet connection</w:t>
+      </w:r>
+    </w:p>
+    <w:p>
+      <w:pPr>
+        <w:numPr>
+          <w:numId w:val="0"/>
+        </w:numPr>
+        <w:spacing w:line="480" w:lineRule="auto"/>
+        <w:rPr>
+          <w:rFonts w:hint="default"/>
+          <w:lang w:val="en-US"/>
+        </w:rPr>
+      </w:pPr>
+    </w:p>
+    <w:p>
+      <w:pPr>
+        <w:numPr>
+          <w:numId w:val="0"/>
+        </w:numPr>
+        <w:spacing w:line="480" w:lineRule="auto"/>
+        <w:rPr>
+          <w:rFonts w:hint="default"/>
+          <w:lang w:val="en-US"/>
+        </w:rPr>
+      </w:pPr>
+    </w:p>
+    <w:p>
+      <w:pPr>
+        <w:numPr>
+          <w:numId w:val="0"/>
+        </w:numPr>
+        <w:spacing w:line="480" w:lineRule="auto"/>
+        <w:rPr>
+          <w:rFonts w:hint="default"/>
+          <w:lang w:val="en-US"/>
+        </w:rPr>
+      </w:pPr>
+    </w:p>
+    <w:p>
+      <w:pPr>
+        <w:numPr>
+          <w:numId w:val="0"/>
+        </w:numPr>
+        <w:spacing w:line="480" w:lineRule="auto"/>
+        <w:rPr>
+          <w:rFonts w:hint="default"/>
+          <w:lang w:val="en-US"/>
+        </w:rPr>
+      </w:pPr>
+    </w:p>
+    <w:p>
+      <w:pPr>
+        <w:numPr>
+          <w:numId w:val="0"/>
+        </w:numPr>
+        <w:spacing w:line="480" w:lineRule="auto"/>
+        <w:rPr>
+          <w:rFonts w:hint="default"/>
+          <w:lang w:val="en-US"/>
+        </w:rPr>
+      </w:pPr>
+    </w:p>
+    <w:p>
+      <w:pPr>
+        <w:numPr>
+          <w:numId w:val="0"/>
+        </w:numPr>
+        <w:spacing w:line="480" w:lineRule="auto"/>
+        <w:rPr>
+          <w:rFonts w:hint="default"/>
+          <w:lang w:val="en-US"/>
+        </w:rPr>
+      </w:pPr>
+    </w:p>
+    <w:p>
+      <w:pPr>
+        <w:numPr>
+          <w:numId w:val="0"/>
+        </w:numPr>
+        <w:spacing w:line="480" w:lineRule="auto"/>
+        <w:rPr>
+          <w:rFonts w:hint="default"/>
+          <w:lang w:val="en-US"/>
+        </w:rPr>
+      </w:pPr>
+    </w:p>
+    <w:p>
+      <w:pPr>
+        <w:numPr>
+          <w:numId w:val="0"/>
+        </w:numPr>
+        <w:spacing w:line="480" w:lineRule="auto"/>
+        <w:rPr>
+          <w:rFonts w:hint="default"/>
+          <w:lang w:val="en-US"/>
+        </w:rPr>
+      </w:pPr>
+    </w:p>
+    <w:p>
+      <w:pPr>
+        <w:numPr>
+          <w:numId w:val="0"/>
+        </w:numPr>
+        <w:spacing w:line="480" w:lineRule="auto"/>
+        <w:rPr>
+          <w:rFonts w:hint="default"/>
+          <w:lang w:val="en-US"/>
+        </w:rPr>
+      </w:pPr>
+    </w:p>
+    <w:p>
+      <w:pPr>
+        <w:numPr>
+          <w:numId w:val="0"/>
+        </w:numPr>
+        <w:spacing w:line="480" w:lineRule="auto"/>
+        <w:rPr>
+          <w:rFonts w:hint="default"/>
+          <w:lang w:val="en-US"/>
+        </w:rPr>
+      </w:pPr>
+    </w:p>
+    <w:p>
+      <w:pPr>
+        <w:numPr>
+          <w:numId w:val="0"/>
+        </w:numPr>
+        <w:spacing w:line="480" w:lineRule="auto"/>
+        <w:rPr>
+          <w:rFonts w:hint="default"/>
+          <w:lang w:val="en-US"/>
+        </w:rPr>
+      </w:pPr>
+    </w:p>
+    <w:p>
+      <w:pPr>
+        <w:numPr>
+          <w:numId w:val="0"/>
+        </w:numPr>
+        <w:spacing w:line="480" w:lineRule="auto"/>
+        <w:rPr>
+          <w:rFonts w:hint="default"/>
+          <w:lang w:val="en-US"/>
+        </w:rPr>
+      </w:pPr>
+    </w:p>
+    <w:p>
+      <w:pPr>
+        <w:numPr>
+          <w:numId w:val="0"/>
+        </w:numPr>
+        <w:spacing w:line="480" w:lineRule="auto"/>
+        <w:rPr>
+          <w:rFonts w:hint="default"/>
+          <w:lang w:val="en-US"/>
+        </w:rPr>
+      </w:pPr>
+    </w:p>
+    <w:p>
+      <w:pPr>
+        <w:numPr>
+          <w:numId w:val="0"/>
+        </w:numPr>
+        <w:spacing w:line="480" w:lineRule="auto"/>
+        <w:rPr>
+          <w:rFonts w:hint="default"/>
+          <w:lang w:val="en-US"/>
+        </w:rPr>
+      </w:pPr>
+    </w:p>
+    <w:p>
+      <w:pPr>
+        <w:spacing w:line="480" w:lineRule="auto"/>
+        <w:rPr>
+          <w:lang w:val="en-US"/>
+        </w:rPr>
+      </w:pPr>
+      <w:r>
+        <w:rPr>
+          <w:lang w:val="en-US"/>
+        </w:rPr>
+        <w:t>Case 5:</w:t>
+      </w:r>
+    </w:p>
+    <w:p>
+      <w:pPr>
+        <w:spacing w:line="480" w:lineRule="auto"/>
+        <w:rPr>
+          <w:lang w:val="en-US"/>
+        </w:rPr>
+      </w:pPr>
+      <w:r>
+        <w:rPr>
+          <w:lang w:val="en-US"/>
+        </w:rPr>
+        <w:t xml:space="preserve">Test Description and Expectation: User wishes to disable local auto backup. </w:t>
+      </w:r>
+    </w:p>
+    <w:p>
+      <w:pPr>
+        <w:spacing w:line="480" w:lineRule="auto"/>
+        <w:rPr>
+          <w:color w:val="70AD47" w:themeColor="accent6"/>
+          <w:lang w:val="en-US"/>
+          <w14:textFill>
+            <w14:solidFill>
+              <w14:schemeClr w14:val="accent6"/>
+            </w14:solidFill>
+          </w14:textFill>
+        </w:rPr>
+      </w:pPr>
+      <w:r>
+        <w:rPr>
+          <w:lang w:val="en-US"/>
+        </w:rPr>
+        <w:t xml:space="preserve">Result: </w:t>
+      </w:r>
+      <w:r>
+        <w:rPr>
+          <w:color w:val="70AD47" w:themeColor="accent6"/>
+          <w:lang w:val="en-US"/>
+          <w14:textFill>
+            <w14:solidFill>
+              <w14:schemeClr w14:val="accent6"/>
+            </w14:solidFill>
+          </w14:textFill>
+        </w:rPr>
+        <w:t>Pass</w:t>
+      </w:r>
+    </w:p>
+    <w:p>
+      <w:pPr>
+        <w:spacing w:line="480" w:lineRule="auto"/>
+        <w:rPr>
+          <w:lang w:val="en-US"/>
+        </w:rPr>
+      </w:pPr>
+      <w:r>
+        <w:rPr>
+          <w:lang w:val="en-US"/>
+        </w:rPr>
+        <w:t>Process:</w:t>
+      </w:r>
+    </w:p>
+    <w:p>
+      <w:pPr>
+        <w:numPr>
+          <w:ilvl w:val="0"/>
+          <w:numId w:val="0"/>
+        </w:numPr>
+        <w:spacing w:line="480" w:lineRule="auto"/>
+        <w:ind w:firstLine="420" w:firstLineChars="0"/>
+        <w:rPr>
+          <w:lang w:val="en-US"/>
+        </w:rPr>
+      </w:pPr>
+      <w:r>
+        <w:rPr>
+          <w:lang w:val="en-US"/>
+        </w:rPr>
+        <w:t>1) User logs in using his/her credentials</w:t>
+      </w:r>
+    </w:p>
+    <w:p>
+      <w:pPr>
+        <w:numPr>
+          <w:ilvl w:val="0"/>
+          <w:numId w:val="0"/>
+        </w:numPr>
+        <w:spacing w:line="480" w:lineRule="auto"/>
+        <w:ind w:firstLine="420" w:firstLineChars="0"/>
+        <w:rPr>
+          <w:lang w:val="en-US"/>
+        </w:rPr>
+      </w:pPr>
+      <w:r>
+        <w:rPr>
+          <w:lang w:val="en-US"/>
+        </w:rPr>
+        <w:t>2) System displays main page</w:t>
+      </w:r>
+    </w:p>
+    <w:p>
+      <w:pPr>
+        <w:numPr>
+          <w:ilvl w:val="0"/>
+          <w:numId w:val="0"/>
+        </w:numPr>
+        <w:spacing w:line="480" w:lineRule="auto"/>
+        <w:ind w:firstLine="420" w:firstLineChars="0"/>
+        <w:rPr>
+          <w:lang w:val="en-US"/>
+        </w:rPr>
+      </w:pPr>
+      <w:r>
+        <w:rPr>
+          <w:lang w:val="en-US"/>
+        </w:rPr>
+        <w:t xml:space="preserve">3) User clicks </w:t>
+      </w:r>
+      <w:r>
+        <w:rPr>
+          <w:rFonts w:hint="default"/>
+          <w:lang w:val="en-US"/>
+        </w:rPr>
+        <w:t>“Control Panel” then “Backup”</w:t>
+      </w:r>
+    </w:p>
+    <w:p>
+      <w:pPr>
+        <w:numPr>
+          <w:ilvl w:val="0"/>
+          <w:numId w:val="0"/>
+        </w:numPr>
+        <w:spacing w:line="480" w:lineRule="auto"/>
+        <w:ind w:firstLine="420" w:firstLineChars="0"/>
+        <w:rPr>
+          <w:lang w:val="en-US"/>
+        </w:rPr>
+      </w:pPr>
+      <w:r>
+        <w:rPr>
+          <w:rFonts w:hint="default"/>
+          <w:lang w:val="en-US"/>
+        </w:rPr>
+        <w:t>4) Page redirects to backup UI</w:t>
+      </w:r>
+    </w:p>
+    <w:p>
+      <w:pPr>
+        <w:numPr>
+          <w:ilvl w:val="0"/>
+          <w:numId w:val="0"/>
+        </w:numPr>
+        <w:spacing w:line="480" w:lineRule="auto"/>
+        <w:ind w:firstLine="420" w:firstLineChars="0"/>
+        <w:rPr>
+          <w:rFonts w:hint="default"/>
+          <w:lang w:val="en-US"/>
+        </w:rPr>
+      </w:pPr>
+      <w:r>
+        <w:rPr>
+          <w:rFonts w:hint="default"/>
+          <w:lang w:val="en-US"/>
+        </w:rPr>
+        <w:t xml:space="preserve">5) User selects “Set Backup Frequency” </w:t>
+      </w:r>
+    </w:p>
+    <w:p>
+      <w:pPr>
+        <w:numPr>
+          <w:ilvl w:val="0"/>
+          <w:numId w:val="0"/>
+        </w:numPr>
+        <w:spacing w:line="480" w:lineRule="auto"/>
+        <w:ind w:firstLine="420" w:firstLineChars="0"/>
+        <w:rPr>
+          <w:rFonts w:hint="default"/>
+          <w:lang w:val="en-US"/>
+        </w:rPr>
+      </w:pPr>
+      <w:r>
+        <w:rPr>
+          <w:rFonts w:hint="default"/>
+          <w:lang w:val="en-US"/>
+        </w:rPr>
+        <w:t>6) System loads to options. Local and Cloud. Selecting Local will open a dropdown menu</w:t>
+      </w:r>
+    </w:p>
+    <w:p>
+      <w:pPr>
+        <w:numPr>
+          <w:ilvl w:val="0"/>
+          <w:numId w:val="0"/>
+        </w:numPr>
+        <w:spacing w:line="480" w:lineRule="auto"/>
+        <w:ind w:firstLine="420" w:firstLineChars="0"/>
+        <w:rPr>
+          <w:rFonts w:hint="default"/>
+          <w:lang w:val="en-US"/>
+        </w:rPr>
+      </w:pPr>
+      <w:r>
+        <w:rPr>
+          <w:rFonts w:hint="default"/>
+          <w:lang w:val="en-US"/>
+        </w:rPr>
+        <w:t>7) User selects “No auto local backup”</w:t>
+      </w:r>
+    </w:p>
+    <w:p>
+      <w:pPr>
+        <w:numPr>
+          <w:ilvl w:val="0"/>
+          <w:numId w:val="0"/>
+        </w:numPr>
+        <w:spacing w:line="480" w:lineRule="auto"/>
+        <w:ind w:firstLine="420" w:firstLineChars="0"/>
+        <w:rPr>
+          <w:rFonts w:hint="default"/>
+          <w:lang w:val="en-US"/>
+        </w:rPr>
+      </w:pPr>
+      <w:r>
+        <w:rPr>
+          <w:rFonts w:hint="default"/>
+          <w:lang w:val="en-US"/>
+        </w:rPr>
+        <w:t>8) System removes the scheduled auto backup from task scheduler</w:t>
+      </w:r>
+    </w:p>
+    <w:p>
+      <w:pPr>
+        <w:numPr>
+          <w:ilvl w:val="0"/>
+          <w:numId w:val="0"/>
+        </w:numPr>
+        <w:spacing w:line="480" w:lineRule="auto"/>
+        <w:ind w:firstLine="420" w:firstLineChars="0"/>
+        <w:rPr>
+          <w:rFonts w:hint="default"/>
+          <w:lang w:val="en-US"/>
+        </w:rPr>
+      </w:pPr>
+      <w:r>
+        <w:rPr>
+          <w:rFonts w:hint="default"/>
+          <w:lang w:val="en-US"/>
+        </w:rPr>
+        <w:t>9) Task scheduler should not have a scheduled local backup in its library anymore</w:t>
+      </w:r>
+    </w:p>
+    <w:p>
+      <w:pPr>
+        <w:numPr>
+          <w:ilvl w:val="0"/>
+          <w:numId w:val="0"/>
+        </w:numPr>
+        <w:spacing w:line="480" w:lineRule="auto"/>
+        <w:ind w:firstLine="420" w:firstLineChars="0"/>
+        <w:rPr>
+          <w:rFonts w:hint="default"/>
+          <w:lang w:val="en-US"/>
+        </w:rPr>
+      </w:pPr>
+    </w:p>
+    <w:p>
+      <w:pPr>
+        <w:numPr>
+          <w:ilvl w:val="0"/>
+          <w:numId w:val="0"/>
+        </w:numPr>
+        <w:spacing w:line="480" w:lineRule="auto"/>
+        <w:ind w:firstLine="420" w:firstLineChars="0"/>
+        <w:rPr>
+          <w:rFonts w:hint="default"/>
+          <w:lang w:val="en-US"/>
+        </w:rPr>
+      </w:pPr>
+    </w:p>
+    <w:p>
+      <w:pPr>
+        <w:numPr>
+          <w:ilvl w:val="0"/>
+          <w:numId w:val="0"/>
+        </w:numPr>
+        <w:spacing w:line="480" w:lineRule="auto"/>
+        <w:ind w:firstLine="420" w:firstLineChars="0"/>
+        <w:rPr>
+          <w:rFonts w:hint="default"/>
+          <w:lang w:val="en-US"/>
+        </w:rPr>
+      </w:pPr>
+    </w:p>
+    <w:p>
+      <w:pPr>
+        <w:numPr>
+          <w:ilvl w:val="0"/>
+          <w:numId w:val="0"/>
+        </w:numPr>
+        <w:spacing w:line="480" w:lineRule="auto"/>
+        <w:ind w:firstLine="420" w:firstLineChars="0"/>
+        <w:rPr>
+          <w:rFonts w:hint="default"/>
+          <w:lang w:val="en-US"/>
+        </w:rPr>
+      </w:pPr>
+    </w:p>
+    <w:p>
+      <w:pPr>
+        <w:numPr>
+          <w:ilvl w:val="0"/>
+          <w:numId w:val="0"/>
+        </w:numPr>
+        <w:spacing w:line="480" w:lineRule="auto"/>
+        <w:ind w:firstLine="420" w:firstLineChars="0"/>
+        <w:rPr>
+          <w:rFonts w:hint="default"/>
+          <w:lang w:val="en-US"/>
+        </w:rPr>
+      </w:pPr>
+    </w:p>
+    <w:p>
+      <w:pPr>
+        <w:numPr>
+          <w:ilvl w:val="0"/>
+          <w:numId w:val="0"/>
+        </w:numPr>
+        <w:spacing w:line="480" w:lineRule="auto"/>
+        <w:ind w:firstLine="420" w:firstLineChars="0"/>
+        <w:rPr>
+          <w:rFonts w:hint="default"/>
+          <w:lang w:val="en-US"/>
+        </w:rPr>
+      </w:pPr>
+    </w:p>
+    <w:p>
+      <w:pPr>
+        <w:numPr>
+          <w:ilvl w:val="0"/>
+          <w:numId w:val="0"/>
+        </w:numPr>
+        <w:spacing w:line="480" w:lineRule="auto"/>
+        <w:ind w:firstLine="420" w:firstLineChars="0"/>
+        <w:rPr>
+          <w:rFonts w:hint="default"/>
+          <w:lang w:val="en-US"/>
+        </w:rPr>
+      </w:pPr>
+    </w:p>
+    <w:p>
+      <w:pPr>
+        <w:numPr>
+          <w:ilvl w:val="0"/>
+          <w:numId w:val="0"/>
+        </w:numPr>
+        <w:spacing w:line="480" w:lineRule="auto"/>
+        <w:ind w:firstLine="420" w:firstLineChars="0"/>
+        <w:rPr>
+          <w:rFonts w:hint="default"/>
+          <w:lang w:val="en-US"/>
+        </w:rPr>
+      </w:pPr>
+    </w:p>
+    <w:p>
+      <w:pPr>
+        <w:numPr>
+          <w:ilvl w:val="0"/>
+          <w:numId w:val="0"/>
+        </w:numPr>
+        <w:spacing w:line="480" w:lineRule="auto"/>
+        <w:ind w:firstLine="420" w:firstLineChars="0"/>
+        <w:rPr>
+          <w:rFonts w:hint="default"/>
+          <w:lang w:val="en-US"/>
+        </w:rPr>
+      </w:pPr>
+    </w:p>
+    <w:p>
+      <w:pPr>
+        <w:numPr>
+          <w:ilvl w:val="0"/>
+          <w:numId w:val="0"/>
+        </w:numPr>
+        <w:spacing w:line="480" w:lineRule="auto"/>
+        <w:ind w:firstLine="420" w:firstLineChars="0"/>
+        <w:rPr>
+          <w:rFonts w:hint="default"/>
+          <w:lang w:val="en-US"/>
+        </w:rPr>
+      </w:pPr>
+    </w:p>
+    <w:p>
+      <w:pPr>
+        <w:numPr>
+          <w:ilvl w:val="0"/>
+          <w:numId w:val="0"/>
+        </w:numPr>
+        <w:spacing w:line="480" w:lineRule="auto"/>
+        <w:ind w:firstLine="420" w:firstLineChars="0"/>
+        <w:rPr>
+          <w:rFonts w:hint="default"/>
+          <w:lang w:val="en-US"/>
+        </w:rPr>
+      </w:pPr>
+    </w:p>
+    <w:p>
+      <w:pPr>
+        <w:numPr>
+          <w:ilvl w:val="0"/>
+          <w:numId w:val="0"/>
+        </w:numPr>
+        <w:spacing w:line="480" w:lineRule="auto"/>
+        <w:ind w:firstLine="420" w:firstLineChars="0"/>
+        <w:rPr>
+          <w:rFonts w:hint="default"/>
+          <w:lang w:val="en-US"/>
+        </w:rPr>
+      </w:pPr>
+    </w:p>
+    <w:p>
+      <w:pPr>
+        <w:numPr>
+          <w:ilvl w:val="0"/>
+          <w:numId w:val="0"/>
+        </w:numPr>
+        <w:spacing w:line="480" w:lineRule="auto"/>
+        <w:ind w:firstLine="420" w:firstLineChars="0"/>
+        <w:rPr>
+          <w:rFonts w:hint="default"/>
+          <w:lang w:val="en-US"/>
+        </w:rPr>
+      </w:pPr>
+    </w:p>
+    <w:p>
+      <w:pPr>
+        <w:numPr>
+          <w:ilvl w:val="0"/>
+          <w:numId w:val="0"/>
+        </w:numPr>
+        <w:spacing w:line="480" w:lineRule="auto"/>
+        <w:ind w:firstLine="420" w:firstLineChars="0"/>
+        <w:rPr>
+          <w:rFonts w:hint="default"/>
+          <w:lang w:val="en-US"/>
+        </w:rPr>
+      </w:pPr>
+    </w:p>
+    <w:p>
+      <w:pPr>
+        <w:numPr>
+          <w:ilvl w:val="0"/>
+          <w:numId w:val="0"/>
+        </w:numPr>
+        <w:spacing w:line="480" w:lineRule="auto"/>
+        <w:ind w:firstLine="420" w:firstLineChars="0"/>
+        <w:rPr>
+          <w:rFonts w:hint="default"/>
+          <w:lang w:val="en-US"/>
+        </w:rPr>
+      </w:pPr>
+    </w:p>
+    <w:p>
+      <w:pPr>
+        <w:numPr>
+          <w:ilvl w:val="0"/>
+          <w:numId w:val="0"/>
+        </w:numPr>
+        <w:spacing w:line="480" w:lineRule="auto"/>
+        <w:ind w:firstLine="420" w:firstLineChars="0"/>
+        <w:rPr>
+          <w:rFonts w:hint="default"/>
+          <w:lang w:val="en-US"/>
+        </w:rPr>
+      </w:pPr>
+    </w:p>
+    <w:p>
+      <w:pPr>
+        <w:spacing w:line="480" w:lineRule="auto"/>
+        <w:rPr>
+          <w:lang w:val="en-US"/>
+        </w:rPr>
+      </w:pPr>
+      <w:r>
+        <w:rPr>
+          <w:lang w:val="en-US"/>
+        </w:rPr>
+        <w:t>Case 5:</w:t>
+      </w:r>
+    </w:p>
+    <w:p>
+      <w:pPr>
+        <w:spacing w:line="480" w:lineRule="auto"/>
+        <w:rPr>
+          <w:lang w:val="en-US"/>
+        </w:rPr>
+      </w:pPr>
+      <w:r>
+        <w:rPr>
+          <w:lang w:val="en-US"/>
+        </w:rPr>
+        <w:t xml:space="preserve">Test Description and Expectation: User wishes to disable local auto backup. </w:t>
+      </w:r>
+    </w:p>
+    <w:p>
+      <w:pPr>
+        <w:spacing w:line="480" w:lineRule="auto"/>
+        <w:rPr>
+          <w:color w:val="70AD47" w:themeColor="accent6"/>
+          <w:lang w:val="en-US"/>
+          <w14:textFill>
+            <w14:solidFill>
+              <w14:schemeClr w14:val="accent6"/>
+            </w14:solidFill>
+          </w14:textFill>
+        </w:rPr>
+      </w:pPr>
+      <w:r>
+        <w:rPr>
+          <w:lang w:val="en-US"/>
+        </w:rPr>
+        <w:t xml:space="preserve">Result: </w:t>
+      </w:r>
+      <w:r>
+        <w:rPr>
+          <w:color w:val="70AD47" w:themeColor="accent6"/>
+          <w:lang w:val="en-US"/>
+          <w14:textFill>
+            <w14:solidFill>
+              <w14:schemeClr w14:val="accent6"/>
+            </w14:solidFill>
+          </w14:textFill>
+        </w:rPr>
+        <w:t>Pass</w:t>
+      </w:r>
+    </w:p>
+    <w:p>
+      <w:pPr>
+        <w:spacing w:line="480" w:lineRule="auto"/>
+        <w:rPr>
+          <w:lang w:val="en-US"/>
+        </w:rPr>
+      </w:pPr>
+      <w:r>
+        <w:rPr>
+          <w:lang w:val="en-US"/>
+        </w:rPr>
+        <w:t>Process:</w:t>
+      </w:r>
+    </w:p>
+    <w:p>
+      <w:pPr>
+        <w:numPr>
+          <w:ilvl w:val="0"/>
+          <w:numId w:val="0"/>
+        </w:numPr>
+        <w:spacing w:line="480" w:lineRule="auto"/>
+        <w:ind w:firstLine="420" w:firstLineChars="0"/>
+        <w:rPr>
+          <w:lang w:val="en-US"/>
+        </w:rPr>
+      </w:pPr>
+      <w:r>
+        <w:rPr>
+          <w:lang w:val="en-US"/>
+        </w:rPr>
+        <w:t>1) User logs in using his/her credentials</w:t>
+      </w:r>
+    </w:p>
+    <w:p>
+      <w:pPr>
+        <w:numPr>
+          <w:ilvl w:val="0"/>
+          <w:numId w:val="0"/>
+        </w:numPr>
+        <w:spacing w:line="480" w:lineRule="auto"/>
+        <w:ind w:firstLine="420" w:firstLineChars="0"/>
+        <w:rPr>
+          <w:lang w:val="en-US"/>
+        </w:rPr>
+      </w:pPr>
+      <w:r>
+        <w:rPr>
+          <w:lang w:val="en-US"/>
+        </w:rPr>
+        <w:t>2) System displays main page</w:t>
+      </w:r>
+    </w:p>
+    <w:p>
+      <w:pPr>
+        <w:numPr>
+          <w:ilvl w:val="0"/>
+          <w:numId w:val="0"/>
+        </w:numPr>
+        <w:spacing w:line="480" w:lineRule="auto"/>
+        <w:ind w:firstLine="420" w:firstLineChars="0"/>
+        <w:rPr>
+          <w:lang w:val="en-US"/>
+        </w:rPr>
+      </w:pPr>
+      <w:r>
+        <w:rPr>
+          <w:lang w:val="en-US"/>
+        </w:rPr>
+        <w:t xml:space="preserve">3) User clicks </w:t>
+      </w:r>
+      <w:r>
+        <w:rPr>
+          <w:rFonts w:hint="default"/>
+          <w:lang w:val="en-US"/>
+        </w:rPr>
+        <w:t>“Control Panel” then “Backup”</w:t>
+      </w:r>
+    </w:p>
+    <w:p>
+      <w:pPr>
+        <w:numPr>
+          <w:ilvl w:val="0"/>
+          <w:numId w:val="0"/>
+        </w:numPr>
+        <w:spacing w:line="480" w:lineRule="auto"/>
+        <w:ind w:firstLine="420" w:firstLineChars="0"/>
+        <w:rPr>
+          <w:lang w:val="en-US"/>
+        </w:rPr>
+      </w:pPr>
+      <w:r>
+        <w:rPr>
+          <w:rFonts w:hint="default"/>
+          <w:lang w:val="en-US"/>
+        </w:rPr>
+        <w:t>4) Page redirects to backup UI</w:t>
+      </w:r>
+    </w:p>
+    <w:p>
+      <w:pPr>
+        <w:numPr>
+          <w:ilvl w:val="0"/>
+          <w:numId w:val="0"/>
+        </w:numPr>
+        <w:spacing w:line="480" w:lineRule="auto"/>
+        <w:ind w:firstLine="420" w:firstLineChars="0"/>
+        <w:rPr>
+          <w:rFonts w:hint="default"/>
+          <w:lang w:val="en-US"/>
+        </w:rPr>
+      </w:pPr>
+      <w:r>
+        <w:rPr>
+          <w:rFonts w:hint="default"/>
+          <w:lang w:val="en-US"/>
+        </w:rPr>
+        <w:t xml:space="preserve">5) User selects “Set Backup Frequency” </w:t>
+      </w:r>
+    </w:p>
+    <w:p>
+      <w:pPr>
+        <w:numPr>
+          <w:ilvl w:val="0"/>
+          <w:numId w:val="0"/>
+        </w:numPr>
+        <w:spacing w:line="480" w:lineRule="auto"/>
+        <w:ind w:firstLine="420" w:firstLineChars="0"/>
+        <w:rPr>
+          <w:rFonts w:hint="default"/>
+          <w:lang w:val="en-US"/>
+        </w:rPr>
+      </w:pPr>
+      <w:r>
+        <w:rPr>
+          <w:rFonts w:hint="default"/>
+          <w:lang w:val="en-US"/>
+        </w:rPr>
+        <w:t>6) System loads to options. Local and Cloud. Selecting Cloud will open a dropdown menu</w:t>
+      </w:r>
+    </w:p>
+    <w:p>
+      <w:pPr>
+        <w:numPr>
+          <w:ilvl w:val="0"/>
+          <w:numId w:val="0"/>
+        </w:numPr>
+        <w:spacing w:line="480" w:lineRule="auto"/>
+        <w:ind w:firstLine="420" w:firstLineChars="0"/>
+        <w:rPr>
+          <w:rFonts w:hint="default"/>
+          <w:lang w:val="en-US"/>
+        </w:rPr>
+      </w:pPr>
+      <w:r>
+        <w:rPr>
+          <w:rFonts w:hint="default"/>
+          <w:lang w:val="en-US"/>
+        </w:rPr>
+        <w:t>7) User selects “No auto cloud backup”</w:t>
+      </w:r>
+    </w:p>
+    <w:p>
+      <w:pPr>
+        <w:numPr>
+          <w:ilvl w:val="0"/>
+          <w:numId w:val="0"/>
+        </w:numPr>
+        <w:spacing w:line="480" w:lineRule="auto"/>
+        <w:ind w:firstLine="420" w:firstLineChars="0"/>
+        <w:rPr>
+          <w:rFonts w:hint="default"/>
+          <w:lang w:val="en-US"/>
+        </w:rPr>
+      </w:pPr>
+      <w:r>
+        <w:rPr>
+          <w:rFonts w:hint="default"/>
+          <w:lang w:val="en-US"/>
+        </w:rPr>
+        <w:t>8) System removes the scheduled auto backup from task scheduler</w:t>
+      </w:r>
+    </w:p>
+    <w:p>
+      <w:pPr>
+        <w:numPr>
+          <w:ilvl w:val="0"/>
+          <w:numId w:val="0"/>
+        </w:numPr>
+        <w:spacing w:line="480" w:lineRule="auto"/>
+        <w:ind w:firstLine="420" w:firstLineChars="0"/>
+        <w:rPr>
+          <w:rFonts w:hint="default"/>
+          <w:lang w:val="en-US"/>
+        </w:rPr>
+      </w:pPr>
+      <w:r>
+        <w:rPr>
+          <w:rFonts w:hint="default"/>
+          <w:lang w:val="en-US"/>
+        </w:rPr>
+        <w:t>9) Task scheduler should not have a scheduled cloud</w:t>
       </w:r>
       <w:bookmarkStart w:id="0" w:name="_GoBack"/>
       <w:bookmarkEnd w:id="0"/>
-    </w:p>
-    <w:p>
-      <w:pPr>
-        <w:numPr>
-          <w:ilvl w:val="0"/>
-          <w:numId w:val="1"/>
-        </w:numPr>
-        <w:spacing w:line="480" w:lineRule="auto"/>
-        <w:ind w:firstLine="420" w:firstLineChars="0"/>
-        <w:rPr>
-          <w:lang w:val="en-US"/>
-        </w:rPr>
-      </w:pPr>
-      <w:r>
-        <w:rPr>
-          <w:rFonts w:hint="default"/>
-          <w:lang w:val="en-US"/>
-        </w:rPr>
-        <w:t>File data should be similar to application data. Check if no missing entries. Check if backup file is not corrupt and is restorable by Mongo</w:t>
-      </w:r>
-    </w:p>
-    <w:p>
-      <w:pPr>
-        <w:numPr>
-          <w:numId w:val="0"/>
-        </w:numPr>
-        <w:spacing w:line="480" w:lineRule="auto"/>
-        <w:rPr>
-          <w:rFonts w:hint="default"/>
-          <w:lang w:val="en-US"/>
-        </w:rPr>
-      </w:pPr>
-    </w:p>
-    <w:p/>
+      <w:r>
+        <w:rPr>
+          <w:rFonts w:hint="default"/>
+          <w:lang w:val="en-US"/>
+        </w:rPr>
+        <w:t xml:space="preserve"> backup in its library anymore</w:t>
+      </w:r>
+    </w:p>
+    <w:p>
+      <w:pPr>
+        <w:numPr>
+          <w:ilvl w:val="0"/>
+          <w:numId w:val="0"/>
+        </w:numPr>
+        <w:spacing w:line="480" w:lineRule="auto"/>
+        <w:ind w:firstLine="420" w:firstLineChars="0"/>
+        <w:rPr>
+          <w:rFonts w:hint="default"/>
+          <w:lang w:val="en-US"/>
+        </w:rPr>
+      </w:pPr>
+    </w:p>
     <w:sectPr>
       <w:pgSz w:w="11906" w:h="16838"/>
       <w:pgMar w:top="1440" w:right="1800" w:bottom="1440" w:left="1800" w:header="720" w:footer="720" w:gutter="0"/>

</xml_diff>